<commit_message>
sync with BMI506 Dropbox
</commit_message>
<xml_diff>
--- a/docs/506 HW1/Extra/PLM_HW1_506.docx
+++ b/docs/506 HW1/Extra/PLM_HW1_506.docx
@@ -141,7 +141,6 @@
           <w:b/>
         </w:rPr>
       </w:pPr>
-      <w:bookmarkStart w:id="0" w:name="_GoBack"/>
       <w:r>
         <w:rPr>
           <w:noProof/>
@@ -195,7 +194,6 @@
           </wp:inline>
         </w:drawing>
       </w:r>
-      <w:bookmarkEnd w:id="0"/>
     </w:p>
     <w:p>
       <w:pPr>
@@ -684,7 +682,13 @@
     <w:p/>
     <w:p>
       <w:r>
-        <w:t>The eligibility criteria was created after conducting</w:t>
+        <w:t xml:space="preserve">The eligibility criteria </w:t>
+      </w:r>
+      <w:r>
+        <w:t>were</w:t>
+      </w:r>
+      <w:r>
+        <w:t xml:space="preserve"> created after conducting</w:t>
       </w:r>
       <w:r>
         <w:t xml:space="preserve"> the </w:t>
@@ -1081,6 +1085,308 @@
         <w:t xml:space="preserve"> allow our project to produce more effective and useful queries.  It should be noted that none of the databases described match the exact type of information that would be stored in PLM's patient database, potentially resulting in different indexing and search methodologies.</w:t>
       </w:r>
     </w:p>
+    <w:p/>
+    <w:p>
+      <w:pPr>
+        <w:rPr>
+          <w:rFonts w:ascii="Calibri" w:hAnsi="Calibri" w:cs="Calibri"/>
+          <w:b/>
+          <w:sz w:val="22"/>
+          <w:szCs w:val="22"/>
+        </w:rPr>
+      </w:pPr>
+      <w:bookmarkStart w:id="0" w:name="_GoBack"/>
+      <w:r>
+        <w:rPr>
+          <w:rFonts w:ascii="Calibri" w:hAnsi="Calibri" w:cs="Calibri"/>
+          <w:b/>
+          <w:sz w:val="22"/>
+          <w:szCs w:val="22"/>
+        </w:rPr>
+        <w:t xml:space="preserve">The </w:t>
+      </w:r>
+      <w:r>
+        <w:rPr>
+          <w:rFonts w:ascii="Calibri" w:hAnsi="Calibri" w:cs="Calibri"/>
+          <w:b/>
+          <w:sz w:val="22"/>
+          <w:szCs w:val="22"/>
+        </w:rPr>
+        <w:t>Self a</w:t>
+      </w:r>
+      <w:r>
+        <w:rPr>
+          <w:rFonts w:ascii="Calibri" w:hAnsi="Calibri" w:cs="Calibri"/>
+          <w:b/>
+          <w:sz w:val="22"/>
+          <w:szCs w:val="22"/>
+        </w:rPr>
+        <w:t>nd Peer Appraisal</w:t>
+      </w:r>
+    </w:p>
+    <w:p>
+      <w:pPr>
+        <w:rPr>
+          <w:rFonts w:ascii="Calibri" w:hAnsi="Calibri" w:cs="Calibri"/>
+          <w:b/>
+          <w:sz w:val="22"/>
+          <w:szCs w:val="22"/>
+        </w:rPr>
+      </w:pPr>
+    </w:p>
+    <w:p>
+      <w:pPr>
+        <w:rPr>
+          <w:rFonts w:ascii="Calibri" w:hAnsi="Calibri" w:cs="Calibri"/>
+          <w:b/>
+          <w:sz w:val="22"/>
+          <w:szCs w:val="22"/>
+        </w:rPr>
+      </w:pPr>
+      <w:r>
+        <w:rPr>
+          <w:rFonts w:ascii="Calibri" w:hAnsi="Calibri" w:cs="Calibri"/>
+          <w:b/>
+          <w:sz w:val="22"/>
+          <w:szCs w:val="22"/>
+          <w:u w:val="single"/>
+        </w:rPr>
+        <w:t>Tara</w:t>
+      </w:r>
+      <w:r>
+        <w:rPr>
+          <w:rFonts w:ascii="Calibri" w:hAnsi="Calibri" w:cs="Calibri"/>
+          <w:b/>
+          <w:sz w:val="22"/>
+          <w:szCs w:val="22"/>
+        </w:rPr>
+        <w:t>:</w:t>
+      </w:r>
+    </w:p>
+    <w:p>
+      <w:pPr>
+        <w:pStyle w:val="ListParagraph"/>
+        <w:numPr>
+          <w:ilvl w:val="0"/>
+          <w:numId w:val="5"/>
+        </w:numPr>
+        <w:rPr>
+          <w:rFonts w:ascii="Calibri" w:hAnsi="Calibri" w:cs="Calibri"/>
+          <w:sz w:val="22"/>
+          <w:szCs w:val="22"/>
+        </w:rPr>
+      </w:pPr>
+      <w:r>
+        <w:rPr>
+          <w:rFonts w:ascii="Calibri" w:hAnsi="Calibri" w:cs="Calibri"/>
+          <w:sz w:val="22"/>
+          <w:szCs w:val="22"/>
+        </w:rPr>
+        <w:t xml:space="preserve">Conducted initial search and determined </w:t>
+      </w:r>
+      <w:proofErr w:type="spellStart"/>
+      <w:r>
+        <w:rPr>
+          <w:rFonts w:ascii="Calibri" w:hAnsi="Calibri" w:cs="Calibri"/>
+          <w:sz w:val="22"/>
+          <w:szCs w:val="22"/>
+        </w:rPr>
+        <w:t>MeSH</w:t>
+      </w:r>
+      <w:proofErr w:type="spellEnd"/>
+      <w:r>
+        <w:rPr>
+          <w:rFonts w:ascii="Calibri" w:hAnsi="Calibri" w:cs="Calibri"/>
+          <w:sz w:val="22"/>
+          <w:szCs w:val="22"/>
+        </w:rPr>
+        <w:t xml:space="preserve"> Terms and keywords to be used</w:t>
+      </w:r>
+    </w:p>
+    <w:p>
+      <w:pPr>
+        <w:pStyle w:val="ListParagraph"/>
+        <w:numPr>
+          <w:ilvl w:val="0"/>
+          <w:numId w:val="5"/>
+        </w:numPr>
+        <w:rPr>
+          <w:rFonts w:ascii="Calibri" w:hAnsi="Calibri" w:cs="Calibri"/>
+          <w:sz w:val="22"/>
+          <w:szCs w:val="22"/>
+        </w:rPr>
+      </w:pPr>
+      <w:r>
+        <w:rPr>
+          <w:rFonts w:ascii="Calibri" w:hAnsi="Calibri" w:cs="Calibri"/>
+          <w:sz w:val="22"/>
+          <w:szCs w:val="22"/>
+        </w:rPr>
+        <w:t>Designed search strategy and eligibility criteria</w:t>
+      </w:r>
+    </w:p>
+    <w:p>
+      <w:pPr>
+        <w:pStyle w:val="ListParagraph"/>
+        <w:numPr>
+          <w:ilvl w:val="0"/>
+          <w:numId w:val="5"/>
+        </w:numPr>
+        <w:rPr>
+          <w:rFonts w:ascii="Calibri" w:hAnsi="Calibri" w:cs="Calibri"/>
+          <w:sz w:val="22"/>
+          <w:szCs w:val="22"/>
+        </w:rPr>
+      </w:pPr>
+      <w:r>
+        <w:rPr>
+          <w:rFonts w:ascii="Calibri" w:hAnsi="Calibri" w:cs="Calibri"/>
+          <w:sz w:val="22"/>
+          <w:szCs w:val="22"/>
+        </w:rPr>
+        <w:t>Amassed research articles through search</w:t>
+      </w:r>
+    </w:p>
+    <w:p>
+      <w:pPr>
+        <w:pStyle w:val="ListParagraph"/>
+        <w:numPr>
+          <w:ilvl w:val="0"/>
+          <w:numId w:val="5"/>
+        </w:numPr>
+        <w:rPr>
+          <w:rFonts w:ascii="Calibri" w:hAnsi="Calibri" w:cs="Calibri"/>
+          <w:sz w:val="22"/>
+          <w:szCs w:val="22"/>
+        </w:rPr>
+      </w:pPr>
+      <w:r>
+        <w:rPr>
+          <w:rFonts w:ascii="Calibri" w:hAnsi="Calibri" w:cs="Calibri"/>
+          <w:sz w:val="22"/>
+          <w:szCs w:val="22"/>
+        </w:rPr>
+        <w:t>Compiled final paper</w:t>
+      </w:r>
+    </w:p>
+    <w:p>
+      <w:pPr>
+        <w:pStyle w:val="ListParagraph"/>
+        <w:ind w:left="360"/>
+        <w:rPr>
+          <w:rFonts w:ascii="Calibri" w:hAnsi="Calibri" w:cs="Calibri"/>
+          <w:sz w:val="22"/>
+          <w:szCs w:val="22"/>
+        </w:rPr>
+      </w:pPr>
+      <w:r>
+        <w:rPr>
+          <w:rFonts w:ascii="Calibri" w:hAnsi="Calibri" w:cs="Calibri"/>
+          <w:sz w:val="22"/>
+          <w:szCs w:val="22"/>
+          <w:u w:val="single"/>
+        </w:rPr>
+        <w:t>Authored</w:t>
+      </w:r>
+      <w:r>
+        <w:rPr>
+          <w:rFonts w:ascii="Calibri" w:hAnsi="Calibri" w:cs="Calibri"/>
+          <w:sz w:val="22"/>
+          <w:szCs w:val="22"/>
+        </w:rPr>
+        <w:t>:</w:t>
+      </w:r>
+    </w:p>
+    <w:p>
+      <w:pPr>
+        <w:pStyle w:val="ListParagraph"/>
+        <w:numPr>
+          <w:ilvl w:val="0"/>
+          <w:numId w:val="3"/>
+        </w:numPr>
+      </w:pPr>
+      <w:r>
+        <w:t>Tables/ figures</w:t>
+      </w:r>
+    </w:p>
+    <w:p>
+      <w:pPr>
+        <w:pStyle w:val="ListParagraph"/>
+        <w:numPr>
+          <w:ilvl w:val="0"/>
+          <w:numId w:val="3"/>
+        </w:numPr>
+      </w:pPr>
+      <w:r>
+        <w:t>Description of the search strategy</w:t>
+      </w:r>
+    </w:p>
+    <w:p>
+      <w:pPr>
+        <w:pStyle w:val="ListParagraph"/>
+        <w:numPr>
+          <w:ilvl w:val="0"/>
+          <w:numId w:val="3"/>
+        </w:numPr>
+      </w:pPr>
+      <w:r>
+        <w:t>Description of the eligibility criteria and the rationale</w:t>
+      </w:r>
+    </w:p>
+    <w:p>
+      <w:pPr>
+        <w:pStyle w:val="ListParagraph"/>
+        <w:pageBreakBefore/>
+        <w:numPr>
+          <w:ilvl w:val="0"/>
+          <w:numId w:val="3"/>
+        </w:numPr>
+      </w:pPr>
+      <w:r>
+        <w:lastRenderedPageBreak/>
+        <w:t xml:space="preserve">Before and After Eligibility Criteria </w:t>
+      </w:r>
+    </w:p>
+    <w:p>
+      <w:pPr>
+        <w:pStyle w:val="ListParagraph"/>
+        <w:numPr>
+          <w:ilvl w:val="0"/>
+          <w:numId w:val="3"/>
+        </w:numPr>
+        <w:rPr>
+          <w:noProof/>
+        </w:rPr>
+      </w:pPr>
+      <w:r>
+        <w:t>The results of the search (publications identified) and the application of the criteria (publications considered eligible after applying the criteria)</w:t>
+      </w:r>
+      <w:r>
+        <w:rPr>
+          <w:noProof/>
+        </w:rPr>
+        <w:t xml:space="preserve"> </w:t>
+      </w:r>
+    </w:p>
+    <w:p>
+      <w:pPr>
+        <w:rPr>
+          <w:b/>
+        </w:rPr>
+      </w:pPr>
+    </w:p>
+    <w:p>
+      <w:r>
+        <w:rPr>
+          <w:b/>
+        </w:rPr>
+        <w:t>Peer Appraisal:</w:t>
+      </w:r>
+      <w:r>
+        <w:t xml:space="preserve"> I am satisfied with the division of work; it seemed to compliment our strengths and preferences. </w:t>
+      </w:r>
+    </w:p>
+    <w:bookmarkEnd w:id="0"/>
     <w:sectPr>
       <w:footerReference w:type="even" r:id="rId12"/>
       <w:footerReference w:type="default" r:id="rId13"/>
@@ -1185,7 +1491,7 @@
         <w:rStyle w:val="PageNumber"/>
         <w:noProof/>
       </w:rPr>
-      <w:t>1</w:t>
+      <w:t>6</w:t>
     </w:r>
     <w:r>
       <w:rPr>
@@ -1225,6 +1531,232 @@
 <file path=word/numbering.xml><?xml version="1.0" encoding="utf-8"?>
 <w:numbering xmlns:wpc="http://schemas.microsoft.com/office/word/2010/wordprocessingCanvas" xmlns:mo="http://schemas.microsoft.com/office/mac/office/2008/main" xmlns:mc="http://schemas.openxmlformats.org/markup-compatibility/2006" xmlns:mv="urn:schemas-microsoft-com:mac:vml" xmlns:o="urn:schemas-microsoft-com:office:office" xmlns:r="http://schemas.openxmlformats.org/officeDocument/2006/relationships" xmlns:m="http://schemas.openxmlformats.org/officeDocument/2006/math" xmlns:v="urn:schemas-microsoft-com:vml" xmlns:wp14="http://schemas.microsoft.com/office/word/2010/wordprocessingDrawing" xmlns:wp="http://schemas.openxmlformats.org/drawingml/2006/wordprocessingDrawing" xmlns:w10="urn:schemas-microsoft-com:office:word" xmlns:w="http://schemas.openxmlformats.org/wordprocessingml/2006/main" xmlns:w14="http://schemas.microsoft.com/office/word/2010/wordml" xmlns:wpg="http://schemas.microsoft.com/office/word/2010/wordprocessingGroup" xmlns:wpi="http://schemas.microsoft.com/office/word/2010/wordprocessingInk" xmlns:wne="http://schemas.microsoft.com/office/word/2006/wordml" xmlns:wps="http://schemas.microsoft.com/office/word/2010/wordprocessingShape" mc:Ignorable="w14 wp14">
   <w:abstractNum w:abstractNumId="0">
+    <w:nsid w:val="491575D1"/>
+    <w:multiLevelType w:val="hybridMultilevel"/>
+    <w:tmpl w:val="25382080"/>
+    <w:lvl w:ilvl="0" w:tplc="04090001">
+      <w:start w:val="1"/>
+      <w:numFmt w:val="bullet"/>
+      <w:lvlText w:val=""/>
+      <w:lvlJc w:val="left"/>
+      <w:pPr>
+        <w:ind w:left="720" w:hanging="360"/>
+      </w:pPr>
+      <w:rPr>
+        <w:rFonts w:ascii="Symbol" w:hAnsi="Symbol" w:hint="default"/>
+      </w:rPr>
+    </w:lvl>
+    <w:lvl w:ilvl="1" w:tplc="04090003" w:tentative="1">
+      <w:start w:val="1"/>
+      <w:numFmt w:val="bullet"/>
+      <w:lvlText w:val="o"/>
+      <w:lvlJc w:val="left"/>
+      <w:pPr>
+        <w:ind w:left="1440" w:hanging="360"/>
+      </w:pPr>
+      <w:rPr>
+        <w:rFonts w:ascii="Courier New" w:hAnsi="Courier New" w:hint="default"/>
+      </w:rPr>
+    </w:lvl>
+    <w:lvl w:ilvl="2" w:tplc="04090005" w:tentative="1">
+      <w:start w:val="1"/>
+      <w:numFmt w:val="bullet"/>
+      <w:lvlText w:val=""/>
+      <w:lvlJc w:val="left"/>
+      <w:pPr>
+        <w:ind w:left="2160" w:hanging="360"/>
+      </w:pPr>
+      <w:rPr>
+        <w:rFonts w:ascii="Wingdings" w:hAnsi="Wingdings" w:hint="default"/>
+      </w:rPr>
+    </w:lvl>
+    <w:lvl w:ilvl="3" w:tplc="04090001" w:tentative="1">
+      <w:start w:val="1"/>
+      <w:numFmt w:val="bullet"/>
+      <w:lvlText w:val=""/>
+      <w:lvlJc w:val="left"/>
+      <w:pPr>
+        <w:ind w:left="2880" w:hanging="360"/>
+      </w:pPr>
+      <w:rPr>
+        <w:rFonts w:ascii="Symbol" w:hAnsi="Symbol" w:hint="default"/>
+      </w:rPr>
+    </w:lvl>
+    <w:lvl w:ilvl="4" w:tplc="04090003" w:tentative="1">
+      <w:start w:val="1"/>
+      <w:numFmt w:val="bullet"/>
+      <w:lvlText w:val="o"/>
+      <w:lvlJc w:val="left"/>
+      <w:pPr>
+        <w:ind w:left="3600" w:hanging="360"/>
+      </w:pPr>
+      <w:rPr>
+        <w:rFonts w:ascii="Courier New" w:hAnsi="Courier New" w:hint="default"/>
+      </w:rPr>
+    </w:lvl>
+    <w:lvl w:ilvl="5" w:tplc="04090005" w:tentative="1">
+      <w:start w:val="1"/>
+      <w:numFmt w:val="bullet"/>
+      <w:lvlText w:val=""/>
+      <w:lvlJc w:val="left"/>
+      <w:pPr>
+        <w:ind w:left="4320" w:hanging="360"/>
+      </w:pPr>
+      <w:rPr>
+        <w:rFonts w:ascii="Wingdings" w:hAnsi="Wingdings" w:hint="default"/>
+      </w:rPr>
+    </w:lvl>
+    <w:lvl w:ilvl="6" w:tplc="04090001" w:tentative="1">
+      <w:start w:val="1"/>
+      <w:numFmt w:val="bullet"/>
+      <w:lvlText w:val=""/>
+      <w:lvlJc w:val="left"/>
+      <w:pPr>
+        <w:ind w:left="5040" w:hanging="360"/>
+      </w:pPr>
+      <w:rPr>
+        <w:rFonts w:ascii="Symbol" w:hAnsi="Symbol" w:hint="default"/>
+      </w:rPr>
+    </w:lvl>
+    <w:lvl w:ilvl="7" w:tplc="04090003" w:tentative="1">
+      <w:start w:val="1"/>
+      <w:numFmt w:val="bullet"/>
+      <w:lvlText w:val="o"/>
+      <w:lvlJc w:val="left"/>
+      <w:pPr>
+        <w:ind w:left="5760" w:hanging="360"/>
+      </w:pPr>
+      <w:rPr>
+        <w:rFonts w:ascii="Courier New" w:hAnsi="Courier New" w:hint="default"/>
+      </w:rPr>
+    </w:lvl>
+    <w:lvl w:ilvl="8" w:tplc="04090005" w:tentative="1">
+      <w:start w:val="1"/>
+      <w:numFmt w:val="bullet"/>
+      <w:lvlText w:val=""/>
+      <w:lvlJc w:val="left"/>
+      <w:pPr>
+        <w:ind w:left="6480" w:hanging="360"/>
+      </w:pPr>
+      <w:rPr>
+        <w:rFonts w:ascii="Wingdings" w:hAnsi="Wingdings" w:hint="default"/>
+      </w:rPr>
+    </w:lvl>
+  </w:abstractNum>
+  <w:abstractNum w:abstractNumId="1">
+    <w:nsid w:val="51597F3D"/>
+    <w:multiLevelType w:val="hybridMultilevel"/>
+    <w:tmpl w:val="17825ABE"/>
+    <w:lvl w:ilvl="0" w:tplc="04090001">
+      <w:start w:val="1"/>
+      <w:numFmt w:val="bullet"/>
+      <w:lvlText w:val=""/>
+      <w:lvlJc w:val="left"/>
+      <w:pPr>
+        <w:ind w:left="360" w:hanging="360"/>
+      </w:pPr>
+      <w:rPr>
+        <w:rFonts w:ascii="Symbol" w:hAnsi="Symbol" w:hint="default"/>
+      </w:rPr>
+    </w:lvl>
+    <w:lvl w:ilvl="1" w:tplc="04090003" w:tentative="1">
+      <w:start w:val="1"/>
+      <w:numFmt w:val="bullet"/>
+      <w:lvlText w:val="o"/>
+      <w:lvlJc w:val="left"/>
+      <w:pPr>
+        <w:ind w:left="1080" w:hanging="360"/>
+      </w:pPr>
+      <w:rPr>
+        <w:rFonts w:ascii="Courier New" w:hAnsi="Courier New" w:hint="default"/>
+      </w:rPr>
+    </w:lvl>
+    <w:lvl w:ilvl="2" w:tplc="04090005" w:tentative="1">
+      <w:start w:val="1"/>
+      <w:numFmt w:val="bullet"/>
+      <w:lvlText w:val=""/>
+      <w:lvlJc w:val="left"/>
+      <w:pPr>
+        <w:ind w:left="1800" w:hanging="360"/>
+      </w:pPr>
+      <w:rPr>
+        <w:rFonts w:ascii="Wingdings" w:hAnsi="Wingdings" w:hint="default"/>
+      </w:rPr>
+    </w:lvl>
+    <w:lvl w:ilvl="3" w:tplc="04090001" w:tentative="1">
+      <w:start w:val="1"/>
+      <w:numFmt w:val="bullet"/>
+      <w:lvlText w:val=""/>
+      <w:lvlJc w:val="left"/>
+      <w:pPr>
+        <w:ind w:left="2520" w:hanging="360"/>
+      </w:pPr>
+      <w:rPr>
+        <w:rFonts w:ascii="Symbol" w:hAnsi="Symbol" w:hint="default"/>
+      </w:rPr>
+    </w:lvl>
+    <w:lvl w:ilvl="4" w:tplc="04090003" w:tentative="1">
+      <w:start w:val="1"/>
+      <w:numFmt w:val="bullet"/>
+      <w:lvlText w:val="o"/>
+      <w:lvlJc w:val="left"/>
+      <w:pPr>
+        <w:ind w:left="3240" w:hanging="360"/>
+      </w:pPr>
+      <w:rPr>
+        <w:rFonts w:ascii="Courier New" w:hAnsi="Courier New" w:hint="default"/>
+      </w:rPr>
+    </w:lvl>
+    <w:lvl w:ilvl="5" w:tplc="04090005" w:tentative="1">
+      <w:start w:val="1"/>
+      <w:numFmt w:val="bullet"/>
+      <w:lvlText w:val=""/>
+      <w:lvlJc w:val="left"/>
+      <w:pPr>
+        <w:ind w:left="3960" w:hanging="360"/>
+      </w:pPr>
+      <w:rPr>
+        <w:rFonts w:ascii="Wingdings" w:hAnsi="Wingdings" w:hint="default"/>
+      </w:rPr>
+    </w:lvl>
+    <w:lvl w:ilvl="6" w:tplc="04090001" w:tentative="1">
+      <w:start w:val="1"/>
+      <w:numFmt w:val="bullet"/>
+      <w:lvlText w:val=""/>
+      <w:lvlJc w:val="left"/>
+      <w:pPr>
+        <w:ind w:left="4680" w:hanging="360"/>
+      </w:pPr>
+      <w:rPr>
+        <w:rFonts w:ascii="Symbol" w:hAnsi="Symbol" w:hint="default"/>
+      </w:rPr>
+    </w:lvl>
+    <w:lvl w:ilvl="7" w:tplc="04090003" w:tentative="1">
+      <w:start w:val="1"/>
+      <w:numFmt w:val="bullet"/>
+      <w:lvlText w:val="o"/>
+      <w:lvlJc w:val="left"/>
+      <w:pPr>
+        <w:ind w:left="5400" w:hanging="360"/>
+      </w:pPr>
+      <w:rPr>
+        <w:rFonts w:ascii="Courier New" w:hAnsi="Courier New" w:hint="default"/>
+      </w:rPr>
+    </w:lvl>
+    <w:lvl w:ilvl="8" w:tplc="04090005" w:tentative="1">
+      <w:start w:val="1"/>
+      <w:numFmt w:val="bullet"/>
+      <w:lvlText w:val=""/>
+      <w:lvlJc w:val="left"/>
+      <w:pPr>
+        <w:ind w:left="6120" w:hanging="360"/>
+      </w:pPr>
+      <w:rPr>
+        <w:rFonts w:ascii="Wingdings" w:hAnsi="Wingdings" w:hint="default"/>
+      </w:rPr>
+    </w:lvl>
+  </w:abstractNum>
+  <w:abstractNum w:abstractNumId="2">
     <w:nsid w:val="51B3017A"/>
     <w:multiLevelType w:val="hybridMultilevel"/>
     <w:tmpl w:val="5D981050"/>
@@ -1278,7 +1810,120 @@
       <w:lvlJc w:val="left"/>
     </w:lvl>
   </w:abstractNum>
-  <w:abstractNum w:abstractNumId="1">
+  <w:abstractNum w:abstractNumId="3">
+    <w:nsid w:val="52BC3342"/>
+    <w:multiLevelType w:val="hybridMultilevel"/>
+    <w:tmpl w:val="4614E20E"/>
+    <w:lvl w:ilvl="0" w:tplc="04090001">
+      <w:start w:val="1"/>
+      <w:numFmt w:val="bullet"/>
+      <w:lvlText w:val=""/>
+      <w:lvlJc w:val="left"/>
+      <w:pPr>
+        <w:ind w:left="720" w:hanging="360"/>
+      </w:pPr>
+      <w:rPr>
+        <w:rFonts w:ascii="Symbol" w:hAnsi="Symbol" w:hint="default"/>
+      </w:rPr>
+    </w:lvl>
+    <w:lvl w:ilvl="1" w:tplc="04090003" w:tentative="1">
+      <w:start w:val="1"/>
+      <w:numFmt w:val="bullet"/>
+      <w:lvlText w:val="o"/>
+      <w:lvlJc w:val="left"/>
+      <w:pPr>
+        <w:ind w:left="1440" w:hanging="360"/>
+      </w:pPr>
+      <w:rPr>
+        <w:rFonts w:ascii="Courier New" w:hAnsi="Courier New" w:hint="default"/>
+      </w:rPr>
+    </w:lvl>
+    <w:lvl w:ilvl="2" w:tplc="04090005" w:tentative="1">
+      <w:start w:val="1"/>
+      <w:numFmt w:val="bullet"/>
+      <w:lvlText w:val=""/>
+      <w:lvlJc w:val="left"/>
+      <w:pPr>
+        <w:ind w:left="2160" w:hanging="360"/>
+      </w:pPr>
+      <w:rPr>
+        <w:rFonts w:ascii="Wingdings" w:hAnsi="Wingdings" w:hint="default"/>
+      </w:rPr>
+    </w:lvl>
+    <w:lvl w:ilvl="3" w:tplc="04090001" w:tentative="1">
+      <w:start w:val="1"/>
+      <w:numFmt w:val="bullet"/>
+      <w:lvlText w:val=""/>
+      <w:lvlJc w:val="left"/>
+      <w:pPr>
+        <w:ind w:left="2880" w:hanging="360"/>
+      </w:pPr>
+      <w:rPr>
+        <w:rFonts w:ascii="Symbol" w:hAnsi="Symbol" w:hint="default"/>
+      </w:rPr>
+    </w:lvl>
+    <w:lvl w:ilvl="4" w:tplc="04090003" w:tentative="1">
+      <w:start w:val="1"/>
+      <w:numFmt w:val="bullet"/>
+      <w:lvlText w:val="o"/>
+      <w:lvlJc w:val="left"/>
+      <w:pPr>
+        <w:ind w:left="3600" w:hanging="360"/>
+      </w:pPr>
+      <w:rPr>
+        <w:rFonts w:ascii="Courier New" w:hAnsi="Courier New" w:hint="default"/>
+      </w:rPr>
+    </w:lvl>
+    <w:lvl w:ilvl="5" w:tplc="04090005" w:tentative="1">
+      <w:start w:val="1"/>
+      <w:numFmt w:val="bullet"/>
+      <w:lvlText w:val=""/>
+      <w:lvlJc w:val="left"/>
+      <w:pPr>
+        <w:ind w:left="4320" w:hanging="360"/>
+      </w:pPr>
+      <w:rPr>
+        <w:rFonts w:ascii="Wingdings" w:hAnsi="Wingdings" w:hint="default"/>
+      </w:rPr>
+    </w:lvl>
+    <w:lvl w:ilvl="6" w:tplc="04090001" w:tentative="1">
+      <w:start w:val="1"/>
+      <w:numFmt w:val="bullet"/>
+      <w:lvlText w:val=""/>
+      <w:lvlJc w:val="left"/>
+      <w:pPr>
+        <w:ind w:left="5040" w:hanging="360"/>
+      </w:pPr>
+      <w:rPr>
+        <w:rFonts w:ascii="Symbol" w:hAnsi="Symbol" w:hint="default"/>
+      </w:rPr>
+    </w:lvl>
+    <w:lvl w:ilvl="7" w:tplc="04090003" w:tentative="1">
+      <w:start w:val="1"/>
+      <w:numFmt w:val="bullet"/>
+      <w:lvlText w:val="o"/>
+      <w:lvlJc w:val="left"/>
+      <w:pPr>
+        <w:ind w:left="5760" w:hanging="360"/>
+      </w:pPr>
+      <w:rPr>
+        <w:rFonts w:ascii="Courier New" w:hAnsi="Courier New" w:hint="default"/>
+      </w:rPr>
+    </w:lvl>
+    <w:lvl w:ilvl="8" w:tplc="04090005" w:tentative="1">
+      <w:start w:val="1"/>
+      <w:numFmt w:val="bullet"/>
+      <w:lvlText w:val=""/>
+      <w:lvlJc w:val="left"/>
+      <w:pPr>
+        <w:ind w:left="6480" w:hanging="360"/>
+      </w:pPr>
+      <w:rPr>
+        <w:rFonts w:ascii="Wingdings" w:hAnsi="Wingdings" w:hint="default"/>
+      </w:rPr>
+    </w:lvl>
+  </w:abstractNum>
+  <w:abstractNum w:abstractNumId="4">
     <w:nsid w:val="548C4A03"/>
     <w:multiLevelType w:val="hybridMultilevel"/>
     <w:tmpl w:val="403CA786"/>
@@ -1392,9 +2037,18 @@
     </w:lvl>
   </w:abstractNum>
   <w:num w:numId="1">
+    <w:abstractNumId w:val="2"/>
+  </w:num>
+  <w:num w:numId="2">
+    <w:abstractNumId w:val="4"/>
+  </w:num>
+  <w:num w:numId="3">
     <w:abstractNumId w:val="0"/>
   </w:num>
-  <w:num w:numId="2">
+  <w:num w:numId="4">
+    <w:abstractNumId w:val="3"/>
+  </w:num>
+  <w:num w:numId="5">
     <w:abstractNumId w:val="1"/>
   </w:num>
 </w:numbering>
@@ -2421,7 +3075,7 @@
 </file>
 
 <file path=customXml/itemProps1.xml><?xml version="1.0" encoding="utf-8"?>
-<ds:datastoreItem xmlns:ds="http://schemas.openxmlformats.org/officeDocument/2006/customXml" ds:itemID="{7B3615A8-71A9-A64E-AFB0-4D6521712301}">
+<ds:datastoreItem xmlns:ds="http://schemas.openxmlformats.org/officeDocument/2006/customXml" ds:itemID="{B1384DC6-732B-454F-8D19-15851670F390}">
   <ds:schemaRefs>
     <ds:schemaRef ds:uri="http://schemas.openxmlformats.org/officeDocument/2006/bibliography"/>
   </ds:schemaRefs>

</xml_diff>